<commit_message>
Fixes of UML and document of requirements
</commit_message>
<xml_diff>
--- a/reports/Student #4/04 - Requirements - Student #4.docx
+++ b/reports/Student #4/04 - Requirements - Student #4.docx
@@ -134,7 +134,6 @@
               </w:rPr>
               <w:tab/>
             </w:r>
-            <w:permStart w:id="379328249" w:edGrp="everyone"/>
             <w:sdt>
               <w:sdtPr>
                 <w:rPr>
@@ -148,6 +147,7 @@
                 <w15:appearance w15:val="hidden"/>
                 <w:text/>
               </w:sdtPr>
+              <w:sdtEndPr/>
               <w:sdtContent>
                 <w:r>
                   <w:rPr>
@@ -169,7 +169,6 @@
                 </w:r>
               </w:sdtContent>
             </w:sdt>
-            <w:permEnd w:id="379328249"/>
           </w:p>
         </w:tc>
       </w:tr>
@@ -215,7 +214,6 @@
               </w:rPr>
               <w:tab/>
             </w:r>
-            <w:permStart w:id="955522721" w:edGrp="everyone"/>
             <w:sdt>
               <w:sdtPr>
                 <w:rPr>
@@ -230,6 +228,7 @@
                 <w15:appearance w15:val="hidden"/>
                 <w:text/>
               </w:sdtPr>
+              <w:sdtEndPr/>
               <w:sdtContent>
                 <w:r>
                   <w:rPr>
@@ -247,7 +246,6 @@
                 </w:r>
               </w:sdtContent>
             </w:sdt>
-            <w:permEnd w:id="955522721"/>
           </w:p>
         </w:tc>
       </w:tr>
@@ -305,7 +303,6 @@
               </w:rPr>
               <w:tab/>
             </w:r>
-            <w:permStart w:id="1490430286" w:edGrp="everyone"/>
             <w:r>
               <w:rPr>
                 <w:rFonts w:asciiTheme="majorHAnsi" w:hAnsiTheme="majorHAnsi" w:cstheme="majorBidi"/>
@@ -325,6 +322,7 @@
                 <w15:appearance w15:val="hidden"/>
                 <w:text/>
               </w:sdtPr>
+              <w:sdtEndPr/>
               <w:sdtContent>
                 <w:r>
                   <w:rPr>
@@ -335,7 +333,6 @@
               </w:sdtContent>
             </w:sdt>
           </w:p>
-          <w:permEnd w:id="1490430286"/>
           <w:p>
             <w:pPr>
               <w:pStyle w:val="Sinespaciado"/>
@@ -365,7 +362,6 @@
               </w:rPr>
               <w:tab/>
             </w:r>
-            <w:permStart w:id="1588551831" w:edGrp="everyone"/>
             <w:sdt>
               <w:sdtPr>
                 <w:rPr>
@@ -379,6 +375,7 @@
                 <w15:appearance w15:val="hidden"/>
                 <w:text/>
               </w:sdtPr>
+              <w:sdtEndPr/>
               <w:sdtContent>
                 <w:r>
                   <w:rPr>
@@ -400,7 +397,6 @@
                 </w:r>
               </w:sdtContent>
             </w:sdt>
-            <w:permEnd w:id="1588551831"/>
           </w:p>
           <w:p>
             <w:pPr>
@@ -429,7 +425,6 @@
               </w:rPr>
               <w:tab/>
             </w:r>
-            <w:permStart w:id="441854091" w:edGrp="everyone"/>
             <w:sdt>
               <w:sdtPr>
                 <w:rPr>
@@ -444,6 +439,7 @@
                 <w15:appearance w15:val="hidden"/>
                 <w:text/>
               </w:sdtPr>
+              <w:sdtEndPr/>
               <w:sdtContent>
                 <w:r>
                   <w:rPr>
@@ -461,7 +457,6 @@
                 </w:r>
               </w:sdtContent>
             </w:sdt>
-            <w:permEnd w:id="441854091"/>
           </w:p>
           <w:p>
             <w:pPr>
@@ -490,7 +485,6 @@
               </w:rPr>
               <w:tab/>
             </w:r>
-            <w:permStart w:id="16126159" w:edGrp="everyone"/>
             <w:sdt>
               <w:sdtPr>
                 <w:rPr>
@@ -504,6 +498,7 @@
                 <w15:appearance w15:val="hidden"/>
                 <w:text/>
               </w:sdtPr>
+              <w:sdtEndPr/>
               <w:sdtContent>
                 <w:r>
                   <w:rPr>
@@ -525,7 +520,6 @@
                 </w:r>
               </w:sdtContent>
             </w:sdt>
-            <w:permEnd w:id="16126159"/>
           </w:p>
         </w:tc>
       </w:tr>
@@ -573,7 +567,6 @@
               </w:rPr>
               <w:tab/>
             </w:r>
-            <w:permStart w:id="925041655" w:edGrp="everyone"/>
             <w:sdt>
               <w:sdtPr>
                 <w:rPr>
@@ -587,6 +580,7 @@
                 <w15:appearance w15:val="hidden"/>
                 <w:text/>
               </w:sdtPr>
+              <w:sdtEndPr/>
               <w:sdtContent>
                 <w:r>
                   <w:rPr>
@@ -608,7 +602,6 @@
                 </w:r>
               </w:sdtContent>
             </w:sdt>
-            <w:permEnd w:id="925041655"/>
           </w:p>
         </w:tc>
       </w:tr>
@@ -625,7 +618,6 @@
         <w:rPr>
           <w:rFonts w:cstheme="majorHAnsi"/>
         </w:rPr>
-        <w:lastRenderedPageBreak/>
         <w:t>MANDATORY</w:t>
       </w:r>
       <w:r>
@@ -822,7 +814,6 @@
         <w:t xml:space="preserve">.  </w:t>
       </w:r>
     </w:p>
-    <w:permStart w:id="1733719730" w:edGrp="everyone"/>
     <w:p>
       <w:pPr>
         <w:pStyle w:val="Comment-Grader"/>
@@ -837,6 +828,7 @@
           <w15:appearance w15:val="hidden"/>
           <w:text/>
         </w:sdtPr>
+        <w:sdtEndPr/>
         <w:sdtContent>
           <w:r>
             <w:t xml:space="preserve"> </w:t>
@@ -850,11 +842,7 @@
         </w:sdtContent>
       </w:sdt>
       <w:r>
-        <w:t xml:space="preserve"> </w:t>
-      </w:r>
-      <w:permEnd w:id="1733719730"/>
-      <w:r>
-        <w:t xml:space="preserve">   </w:t>
+        <w:t xml:space="preserve">    </w:t>
       </w:r>
     </w:p>
     <w:p>
@@ -948,7 +936,6 @@
         <w:t xml:space="preserve">.  </w:t>
       </w:r>
     </w:p>
-    <w:permStart w:id="244456920" w:edGrp="everyone"/>
     <w:p>
       <w:pPr>
         <w:pStyle w:val="Comment-Grader"/>
@@ -963,6 +950,7 @@
           <w15:appearance w15:val="hidden"/>
           <w:text/>
         </w:sdtPr>
+        <w:sdtEndPr/>
         <w:sdtContent>
           <w:r>
             <w:t xml:space="preserve">  </w:t>
@@ -975,7 +963,6 @@
           </w:r>
         </w:sdtContent>
       </w:sdt>
-      <w:permEnd w:id="244456920"/>
       <w:r>
         <w:t xml:space="preserve">   </w:t>
       </w:r>
@@ -1054,7 +1041,6 @@
         <w:rPr>
           <w:rFonts w:cstheme="majorHAnsi"/>
         </w:rPr>
-        <w:lastRenderedPageBreak/>
         <w:t>MANDATORY</w:t>
       </w:r>
       <w:r>
@@ -1263,7 +1249,6 @@
         <w:t>.</w:t>
       </w:r>
     </w:p>
-    <w:permStart w:id="1580534963" w:edGrp="everyone"/>
     <w:p>
       <w:pPr>
         <w:pStyle w:val="Comment-Grader"/>
@@ -1278,6 +1263,7 @@
           <w15:appearance w15:val="hidden"/>
           <w:text/>
         </w:sdtPr>
+        <w:sdtEndPr/>
         <w:sdtContent>
           <w:r>
             <w:t xml:space="preserve">  </w:t>
@@ -1290,7 +1276,6 @@
           </w:r>
         </w:sdtContent>
       </w:sdt>
-      <w:permEnd w:id="1580534963"/>
       <w:r>
         <w:t xml:space="preserve">  </w:t>
       </w:r>
@@ -1438,7 +1423,6 @@
       </w:r>
       <w:bookmarkEnd w:id="0"/>
     </w:p>
-    <w:permStart w:id="1685676958" w:edGrp="everyone"/>
     <w:p>
       <w:pPr>
         <w:pStyle w:val="Comment-Grader"/>
@@ -1453,6 +1437,7 @@
           <w15:appearance w15:val="hidden"/>
           <w:text/>
         </w:sdtPr>
+        <w:sdtEndPr/>
         <w:sdtContent>
           <w:r>
             <w:t xml:space="preserve">  </w:t>
@@ -1465,7 +1450,6 @@
           </w:r>
         </w:sdtContent>
       </w:sdt>
-      <w:permEnd w:id="1685676958"/>
       <w:r>
         <w:t xml:space="preserve"> </w:t>
       </w:r>
@@ -1651,7 +1635,6 @@
       </w:r>
     </w:p>
     <w:bookmarkStart w:id="1" w:name="_Hlk157677981"/>
-    <w:permStart w:id="339812661" w:edGrp="everyone"/>
     <w:p>
       <w:pPr>
         <w:pStyle w:val="Comment-Grader"/>
@@ -1665,6 +1648,7 @@
           </w:placeholder>
           <w:text/>
         </w:sdtPr>
+        <w:sdtEndPr/>
         <w:sdtContent>
           <w:r>
             <w:t xml:space="preserve">  </w:t>
@@ -1677,7 +1661,6 @@
           </w:r>
         </w:sdtContent>
       </w:sdt>
-      <w:permEnd w:id="339812661"/>
       <w:r>
         <w:t xml:space="preserve">   </w:t>
       </w:r>
@@ -1766,7 +1749,6 @@
         <w:rPr>
           <w:rFonts w:cstheme="majorHAnsi"/>
         </w:rPr>
-        <w:lastRenderedPageBreak/>
         <w:t>Testing requirements</w:t>
       </w:r>
     </w:p>
@@ -1860,7 +1842,6 @@
         <w:t xml:space="preserve">.  </w:t>
       </w:r>
     </w:p>
-    <w:permStart w:id="891315281" w:edGrp="everyone"/>
     <w:p>
       <w:pPr>
         <w:pStyle w:val="Comment-Grader"/>
@@ -1875,6 +1856,7 @@
           <w15:appearance w15:val="hidden"/>
           <w:text/>
         </w:sdtPr>
+        <w:sdtEndPr/>
         <w:sdtContent>
           <w:r>
             <w:t xml:space="preserve">  </w:t>
@@ -1887,7 +1869,6 @@
           </w:r>
         </w:sdtContent>
       </w:sdt>
-      <w:permEnd w:id="891315281"/>
     </w:p>
     <w:p>
       <w:pPr>
@@ -1917,7 +1898,6 @@
         <w:t xml:space="preserve">.  </w:t>
       </w:r>
     </w:p>
-    <w:permStart w:id="338698352" w:edGrp="everyone"/>
     <w:p>
       <w:pPr>
         <w:pStyle w:val="Comment-Grader"/>
@@ -1932,6 +1912,7 @@
           <w15:appearance w15:val="hidden"/>
           <w:text/>
         </w:sdtPr>
+        <w:sdtEndPr/>
         <w:sdtContent>
           <w:r>
             <w:t xml:space="preserve">  </w:t>
@@ -1944,7 +1925,6 @@
           </w:r>
         </w:sdtContent>
       </w:sdt>
-      <w:permEnd w:id="338698352"/>
       <w:r>
         <w:t xml:space="preserve">   </w:t>
       </w:r>
@@ -1977,7 +1957,6 @@
         <w:rPr>
           <w:rFonts w:cstheme="majorHAnsi"/>
         </w:rPr>
-        <w:lastRenderedPageBreak/>
         <w:t>MANDATORY</w:t>
       </w:r>
       <w:r>
@@ -2213,7 +2192,6 @@
         <w:t>.</w:t>
       </w:r>
     </w:p>
-    <w:permStart w:id="8470091" w:edGrp="everyone"/>
     <w:p>
       <w:pPr>
         <w:pStyle w:val="Comment-Grader"/>
@@ -2228,6 +2206,7 @@
           <w15:appearance w15:val="hidden"/>
           <w:text/>
         </w:sdtPr>
+        <w:sdtEndPr/>
         <w:sdtContent>
           <w:r>
             <w:t xml:space="preserve">  </w:t>
@@ -2240,7 +2219,6 @@
           </w:r>
         </w:sdtContent>
       </w:sdt>
-      <w:permEnd w:id="8470091"/>
       <w:r>
         <w:t xml:space="preserve">    </w:t>
       </w:r>
@@ -2362,7 +2340,6 @@
         <w:t>.</w:t>
       </w:r>
     </w:p>
-    <w:permStart w:id="66585966" w:edGrp="everyone"/>
     <w:p>
       <w:pPr>
         <w:pStyle w:val="Comment-Grader"/>
@@ -2377,6 +2354,7 @@
           <w15:appearance w15:val="hidden"/>
           <w:text/>
         </w:sdtPr>
+        <w:sdtEndPr/>
         <w:sdtContent>
           <w:r>
             <w:t xml:space="preserve">  </w:t>
@@ -2389,7 +2367,6 @@
           </w:r>
         </w:sdtContent>
       </w:sdt>
-      <w:permEnd w:id="66585966"/>
       <w:r>
         <w:t xml:space="preserve">    </w:t>
       </w:r>
@@ -2481,7 +2458,6 @@
         <w:rPr>
           <w:rFonts w:cstheme="majorHAnsi"/>
         </w:rPr>
-        <w:lastRenderedPageBreak/>
         <w:t>Managerial requirements</w:t>
       </w:r>
     </w:p>
@@ -2496,7 +2472,6 @@
         <w:t xml:space="preserve">.  </w:t>
       </w:r>
     </w:p>
-    <w:permStart w:id="1123494185" w:edGrp="everyone"/>
     <w:p>
       <w:pPr>
         <w:pStyle w:val="Comment-Grader"/>
@@ -2511,6 +2486,7 @@
           <w15:appearance w15:val="hidden"/>
           <w:text/>
         </w:sdtPr>
+        <w:sdtEndPr/>
         <w:sdtContent>
           <w:r>
             <w:t xml:space="preserve">  </w:t>
@@ -2523,7 +2499,6 @@
           </w:r>
         </w:sdtContent>
       </w:sdt>
-      <w:permEnd w:id="1123494185"/>
       <w:r>
         <w:t xml:space="preserve">   </w:t>
       </w:r>
@@ -2543,7 +2518,6 @@
         <w:rPr>
           <w:rFonts w:cstheme="majorHAnsi"/>
         </w:rPr>
-        <w:lastRenderedPageBreak/>
         <w:t>MANDATORY</w:t>
       </w:r>
       <w:r>
@@ -2587,7 +2561,6 @@
         <w:t xml:space="preserve">Create appropriate indices for your entities, if required.  </w:t>
       </w:r>
     </w:p>
-    <w:permStart w:id="1415324222" w:edGrp="everyone"/>
     <w:p>
       <w:pPr>
         <w:pStyle w:val="Comment-Grader"/>
@@ -2602,13 +2575,19 @@
           <w15:appearance w15:val="hidden"/>
           <w:text/>
         </w:sdtPr>
+        <w:sdtEndPr/>
         <w:sdtContent>
           <w:r>
-            <w:t xml:space="preserve">    </w:t>
+            <w:t xml:space="preserve">  </w:t>
+          </w:r>
+          <w:r>
+            <w:t>X</w:t>
+          </w:r>
+          <w:r>
+            <w:t xml:space="preserve">  </w:t>
           </w:r>
         </w:sdtContent>
       </w:sdt>
-      <w:permEnd w:id="1415324222"/>
       <w:r>
         <w:t xml:space="preserve">   </w:t>
       </w:r>
@@ -2713,7 +2692,6 @@
         <w:t xml:space="preserve">.  </w:t>
       </w:r>
     </w:p>
-    <w:permStart w:id="973563344" w:edGrp="everyone"/>
     <w:p>
       <w:pPr>
         <w:pStyle w:val="Comment-Grader"/>
@@ -2727,13 +2705,19 @@
           </w:placeholder>
           <w:text/>
         </w:sdtPr>
+        <w:sdtEndPr/>
         <w:sdtContent>
           <w:r>
-            <w:t xml:space="preserve">    </w:t>
+            <w:t xml:space="preserve">  </w:t>
+          </w:r>
+          <w:r>
+            <w:t>X</w:t>
+          </w:r>
+          <w:r>
+            <w:t xml:space="preserve">  </w:t>
           </w:r>
         </w:sdtContent>
       </w:sdt>
-      <w:permEnd w:id="973563344"/>
       <w:r>
         <w:t xml:space="preserve">   </w:t>
       </w:r>
@@ -2763,7 +2747,6 @@
         <w:t xml:space="preserve">.  </w:t>
       </w:r>
     </w:p>
-    <w:permStart w:id="182535402" w:edGrp="everyone"/>
     <w:p>
       <w:pPr>
         <w:pStyle w:val="Comment-Grader"/>
@@ -2778,13 +2761,19 @@
           <w15:appearance w15:val="hidden"/>
           <w:text/>
         </w:sdtPr>
+        <w:sdtEndPr/>
         <w:sdtContent>
           <w:r>
-            <w:t xml:space="preserve">    </w:t>
+            <w:t xml:space="preserve">  </w:t>
+          </w:r>
+          <w:r>
+            <w:t>X</w:t>
+          </w:r>
+          <w:r>
+            <w:t xml:space="preserve">  </w:t>
           </w:r>
         </w:sdtContent>
       </w:sdt>
-      <w:permEnd w:id="182535402"/>
       <w:r>
         <w:t xml:space="preserve">   </w:t>
       </w:r>
@@ -2800,7 +2789,6 @@
         <w:t xml:space="preserve">.  </w:t>
       </w:r>
     </w:p>
-    <w:permStart w:id="966666940" w:edGrp="everyone"/>
     <w:p>
       <w:pPr>
         <w:pStyle w:val="Comment-Grader"/>
@@ -2814,13 +2802,19 @@
           </w:placeholder>
           <w:text/>
         </w:sdtPr>
+        <w:sdtEndPr/>
         <w:sdtContent>
           <w:r>
-            <w:t xml:space="preserve">    </w:t>
+            <w:t xml:space="preserve">  </w:t>
+          </w:r>
+          <w:r>
+            <w:t>X</w:t>
+          </w:r>
+          <w:r>
+            <w:t xml:space="preserve">  </w:t>
           </w:r>
         </w:sdtContent>
       </w:sdt>
-      <w:permEnd w:id="966666940"/>
       <w:r>
         <w:t xml:space="preserve">  </w:t>
       </w:r>
@@ -2851,7 +2845,6 @@
         <w:rPr>
           <w:rFonts w:cstheme="majorHAnsi"/>
         </w:rPr>
-        <w:lastRenderedPageBreak/>
         <w:t>SUPPLEMENTARY I</w:t>
       </w:r>
       <w:r>
@@ -3101,7 +3094,6 @@
         <w:rPr>
           <w:rFonts w:cstheme="majorHAnsi"/>
         </w:rPr>
-        <w:lastRenderedPageBreak/>
         <w:t>SUPPLEMENTARY I</w:t>
       </w:r>
       <w:r>
@@ -3259,7 +3251,6 @@
         <w:t xml:space="preserve">. </w:t>
       </w:r>
     </w:p>
-    <w:permStart w:id="1220091073" w:edGrp="everyone"/>
     <w:p>
       <w:pPr>
         <w:pStyle w:val="Comment-Grader"/>
@@ -3280,6 +3271,7 @@
           <w15:appearance w15:val="hidden"/>
           <w:text/>
         </w:sdtPr>
+        <w:sdtEndPr/>
         <w:sdtContent>
           <w:r>
             <w:rPr>
@@ -3301,7 +3293,6 @@
           </w:r>
         </w:sdtContent>
       </w:sdt>
-      <w:permEnd w:id="1220091073"/>
       <w:r>
         <w:rPr>
           <w:lang w:val="en-US"/>
@@ -3436,7 +3427,6 @@
         <w:t xml:space="preserve">Produce a UML domain model regarding the information requirements in your project.  </w:t>
       </w:r>
     </w:p>
-    <w:permStart w:id="1053959848" w:edGrp="everyone"/>
     <w:p>
       <w:pPr>
         <w:pStyle w:val="Comment-Grader"/>
@@ -3451,6 +3441,7 @@
           <w15:appearance w15:val="hidden"/>
           <w:text/>
         </w:sdtPr>
+        <w:sdtEndPr/>
         <w:sdtContent>
           <w:r>
             <w:t xml:space="preserve">  </w:t>
@@ -3463,7 +3454,6 @@
           </w:r>
         </w:sdtContent>
       </w:sdt>
-      <w:permEnd w:id="1053959848"/>
       <w:r>
         <w:t xml:space="preserve">   </w:t>
       </w:r>
@@ -3489,7 +3479,6 @@
         <w:rPr>
           <w:rFonts w:cstheme="majorHAnsi"/>
         </w:rPr>
-        <w:lastRenderedPageBreak/>
         <w:t>SUPPLEMENTARY I</w:t>
       </w:r>
       <w:r>
@@ -3609,7 +3598,6 @@
         <w:t xml:space="preserve">.  </w:t>
       </w:r>
     </w:p>
-    <w:permStart w:id="1469596324" w:edGrp="everyone"/>
     <w:p>
       <w:pPr>
         <w:pStyle w:val="Comment-Grader"/>
@@ -3624,13 +3612,19 @@
           <w15:appearance w15:val="hidden"/>
           <w:text/>
         </w:sdtPr>
+        <w:sdtEndPr/>
         <w:sdtContent>
           <w:r>
-            <w:t xml:space="preserve">    </w:t>
+            <w:t xml:space="preserve">  </w:t>
+          </w:r>
+          <w:r>
+            <w:t>X</w:t>
+          </w:r>
+          <w:r>
+            <w:t xml:space="preserve">  </w:t>
           </w:r>
         </w:sdtContent>
       </w:sdt>
-      <w:permEnd w:id="1469596324"/>
       <w:r>
         <w:t xml:space="preserve">   </w:t>
       </w:r>
@@ -3677,7 +3671,6 @@
         <w:t xml:space="preserve">.  </w:t>
       </w:r>
     </w:p>
-    <w:permStart w:id="1111177414" w:edGrp="everyone"/>
     <w:p>
       <w:pPr>
         <w:pStyle w:val="Comment-Grader"/>
@@ -3692,13 +3685,19 @@
           <w15:appearance w15:val="hidden"/>
           <w:text/>
         </w:sdtPr>
+        <w:sdtEndPr/>
         <w:sdtContent>
           <w:r>
-            <w:t xml:space="preserve">    </w:t>
+            <w:t xml:space="preserve">  </w:t>
+          </w:r>
+          <w:r>
+            <w:t>X</w:t>
+          </w:r>
+          <w:r>
+            <w:t xml:space="preserve">  </w:t>
           </w:r>
         </w:sdtContent>
       </w:sdt>
-      <w:permEnd w:id="1111177414"/>
       <w:r>
         <w:t xml:space="preserve">   </w:t>
       </w:r>
@@ -3753,7 +3752,6 @@
         <w:t xml:space="preserve">  </w:t>
       </w:r>
     </w:p>
-    <w:permStart w:id="303655226" w:edGrp="everyone"/>
     <w:p>
       <w:pPr>
         <w:pStyle w:val="Comment-Grader"/>
@@ -3768,13 +3766,19 @@
           <w15:appearance w15:val="hidden"/>
           <w:text/>
         </w:sdtPr>
+        <w:sdtEndPr/>
         <w:sdtContent>
           <w:r>
-            <w:t xml:space="preserve">    </w:t>
+            <w:t xml:space="preserve">  </w:t>
+          </w:r>
+          <w:r>
+            <w:t>X</w:t>
+          </w:r>
+          <w:r>
+            <w:t xml:space="preserve">  </w:t>
           </w:r>
         </w:sdtContent>
       </w:sdt>
-      <w:permEnd w:id="303655226"/>
       <w:r>
         <w:t xml:space="preserve">    </w:t>
       </w:r>
@@ -3821,7 +3825,6 @@
         <w:t xml:space="preserve">.  </w:t>
       </w:r>
     </w:p>
-    <w:permStart w:id="911542006" w:edGrp="everyone"/>
     <w:p>
       <w:pPr>
         <w:pStyle w:val="Comment-Grader"/>
@@ -3836,13 +3839,13 @@
           <w15:appearance w15:val="hidden"/>
           <w:text/>
         </w:sdtPr>
+        <w:sdtEndPr/>
         <w:sdtContent>
           <w:r>
             <w:t xml:space="preserve">    </w:t>
           </w:r>
         </w:sdtContent>
       </w:sdt>
-      <w:permEnd w:id="911542006"/>
       <w:r>
         <w:t xml:space="preserve">    </w:t>
       </w:r>
@@ -3941,7 +3944,6 @@
         <w:rPr>
           <w:rFonts w:cstheme="majorHAnsi"/>
         </w:rPr>
-        <w:lastRenderedPageBreak/>
         <w:t>Managerial requirements</w:t>
       </w:r>
     </w:p>
@@ -3956,7 +3958,6 @@
         <w:t xml:space="preserve">  </w:t>
       </w:r>
     </w:p>
-    <w:permStart w:id="553716983" w:edGrp="everyone"/>
     <w:p>
       <w:pPr>
         <w:pStyle w:val="Comment-Grader"/>
@@ -3970,13 +3971,13 @@
           </w:placeholder>
           <w:text/>
         </w:sdtPr>
+        <w:sdtEndPr/>
         <w:sdtContent>
           <w:r>
             <w:t xml:space="preserve">    </w:t>
           </w:r>
         </w:sdtContent>
       </w:sdt>
-      <w:permEnd w:id="553716983"/>
       <w:r>
         <w:t xml:space="preserve">   </w:t>
       </w:r>
@@ -3996,7 +3997,6 @@
         <w:rPr>
           <w:rFonts w:cstheme="majorHAnsi"/>
         </w:rPr>
-        <w:lastRenderedPageBreak/>
         <w:t>SUPPLEMENTARY I</w:t>
       </w:r>
       <w:r>
@@ -4154,7 +4154,6 @@
         <w:t xml:space="preserve">  </w:t>
       </w:r>
     </w:p>
-    <w:permStart w:id="968450766" w:edGrp="everyone"/>
     <w:p>
       <w:pPr>
         <w:pStyle w:val="Comment-Grader"/>
@@ -4169,13 +4168,13 @@
           <w15:appearance w15:val="hidden"/>
           <w:text/>
         </w:sdtPr>
+        <w:sdtEndPr/>
         <w:sdtContent>
           <w:r>
             <w:t xml:space="preserve">    </w:t>
           </w:r>
         </w:sdtContent>
       </w:sdt>
-      <w:permEnd w:id="968450766"/>
       <w:r>
         <w:t xml:space="preserve">  </w:t>
       </w:r>
@@ -4205,7 +4204,6 @@
         <w:t xml:space="preserve">.  </w:t>
       </w:r>
     </w:p>
-    <w:permStart w:id="1311645159" w:edGrp="everyone"/>
     <w:p>
       <w:pPr>
         <w:pStyle w:val="Comment-Grader"/>
@@ -4220,13 +4218,13 @@
           <w15:appearance w15:val="hidden"/>
           <w:text/>
         </w:sdtPr>
+        <w:sdtEndPr/>
         <w:sdtContent>
           <w:r>
             <w:t xml:space="preserve">    </w:t>
           </w:r>
         </w:sdtContent>
       </w:sdt>
-      <w:permEnd w:id="1311645159"/>
       <w:r>
         <w:t xml:space="preserve">   </w:t>
       </w:r>
@@ -4257,7 +4255,6 @@
         <w:rPr>
           <w:rFonts w:cstheme="majorHAnsi"/>
         </w:rPr>
-        <w:lastRenderedPageBreak/>
         <w:t>SUPPLEMENTARY II</w:t>
       </w:r>
       <w:r>
@@ -4439,7 +4436,6 @@
         <w:t xml:space="preserve">.  </w:t>
       </w:r>
     </w:p>
-    <w:permStart w:id="1179802484" w:edGrp="everyone"/>
     <w:p>
       <w:pPr>
         <w:pStyle w:val="Comment-Grader"/>
@@ -4454,13 +4450,13 @@
           <w15:appearance w15:val="hidden"/>
           <w:text/>
         </w:sdtPr>
+        <w:sdtEndPr/>
         <w:sdtContent>
           <w:r>
             <w:t xml:space="preserve">    </w:t>
           </w:r>
         </w:sdtContent>
       </w:sdt>
-      <w:permEnd w:id="1179802484"/>
       <w:r>
         <w:t xml:space="preserve">    </w:t>
       </w:r>
@@ -4476,7 +4472,6 @@
         <w:t xml:space="preserve">.  </w:t>
       </w:r>
     </w:p>
-    <w:permStart w:id="225733729" w:edGrp="everyone"/>
     <w:p>
       <w:pPr>
         <w:pStyle w:val="Comment-Grader"/>
@@ -4491,13 +4486,13 @@
           <w15:appearance w15:val="hidden"/>
           <w:text/>
         </w:sdtPr>
+        <w:sdtEndPr/>
         <w:sdtContent>
           <w:r>
             <w:t xml:space="preserve">    </w:t>
           </w:r>
         </w:sdtContent>
       </w:sdt>
-      <w:permEnd w:id="225733729"/>
       <w:r>
         <w:t xml:space="preserve">    </w:t>
       </w:r>
@@ -4569,7 +4564,6 @@
         <w:rPr>
           <w:rFonts w:cstheme="majorHAnsi"/>
         </w:rPr>
-        <w:lastRenderedPageBreak/>
         <w:t>SUPPLEMENTARY II</w:t>
       </w:r>
       <w:r>
@@ -4666,7 +4660,6 @@
         <w:t xml:space="preserve">  </w:t>
       </w:r>
     </w:p>
-    <w:permStart w:id="1142446247" w:edGrp="everyone"/>
     <w:p>
       <w:pPr>
         <w:pStyle w:val="Comment-Grader"/>
@@ -4687,6 +4680,7 @@
           <w15:appearance w15:val="hidden"/>
           <w:text/>
         </w:sdtPr>
+        <w:sdtEndPr/>
         <w:sdtContent>
           <w:r>
             <w:rPr>
@@ -4696,7 +4690,6 @@
           </w:r>
         </w:sdtContent>
       </w:sdt>
-      <w:permEnd w:id="1142446247"/>
       <w:r>
         <w:rPr>
           <w:lang w:val="en-US"/>
@@ -4834,7 +4827,6 @@
         <w:t xml:space="preserve">.  </w:t>
       </w:r>
     </w:p>
-    <w:permStart w:id="240787551" w:edGrp="everyone"/>
     <w:p>
       <w:pPr>
         <w:pStyle w:val="Comment-Grader"/>
@@ -4849,13 +4841,13 @@
           <w15:appearance w15:val="hidden"/>
           <w:text/>
         </w:sdtPr>
+        <w:sdtEndPr/>
         <w:sdtContent>
           <w:r>
             <w:t xml:space="preserve">    </w:t>
           </w:r>
         </w:sdtContent>
       </w:sdt>
-      <w:permEnd w:id="240787551"/>
       <w:r>
         <w:t xml:space="preserve">   </w:t>
       </w:r>
@@ -4871,7 +4863,6 @@
         <w:t xml:space="preserve">.  </w:t>
       </w:r>
     </w:p>
-    <w:permStart w:id="235090967" w:edGrp="everyone"/>
     <w:p>
       <w:pPr>
         <w:pStyle w:val="Comment-Grader"/>
@@ -4889,6 +4880,7 @@
           <w15:appearance w15:val="hidden"/>
           <w:text/>
         </w:sdtPr>
+        <w:sdtEndPr/>
         <w:sdtContent>
           <w:r>
             <w:rPr>
@@ -4898,7 +4890,6 @@
           </w:r>
         </w:sdtContent>
       </w:sdt>
-      <w:permEnd w:id="235090967"/>
       <w:r>
         <w:rPr>
           <w:lang w:val="en-US"/>
@@ -4927,7 +4918,6 @@
         <w:rPr>
           <w:rFonts w:cstheme="majorHAnsi"/>
         </w:rPr>
-        <w:lastRenderedPageBreak/>
         <w:t>SUPPLEMENTARY II</w:t>
       </w:r>
       <w:r>
@@ -5067,7 +5057,6 @@
         <w:t xml:space="preserve">.  </w:t>
       </w:r>
     </w:p>
-    <w:permStart w:id="123285506" w:edGrp="everyone"/>
     <w:p>
       <w:pPr>
         <w:pStyle w:val="Comment-Grader"/>
@@ -5081,13 +5070,13 @@
           </w:placeholder>
           <w:text/>
         </w:sdtPr>
+        <w:sdtEndPr/>
         <w:sdtContent>
           <w:r>
             <w:t xml:space="preserve">    </w:t>
           </w:r>
         </w:sdtContent>
       </w:sdt>
-      <w:permEnd w:id="123285506"/>
       <w:r>
         <w:t xml:space="preserve">   </w:t>
       </w:r>
@@ -5151,7 +5140,6 @@
         <w:t xml:space="preserve">.  </w:t>
       </w:r>
     </w:p>
-    <w:permStart w:id="769398085" w:edGrp="everyone"/>
     <w:p>
       <w:pPr>
         <w:pStyle w:val="Comment-Grader"/>
@@ -5165,13 +5153,13 @@
           </w:placeholder>
           <w:text/>
         </w:sdtPr>
+        <w:sdtEndPr/>
         <w:sdtContent>
           <w:r>
             <w:t xml:space="preserve">    </w:t>
           </w:r>
         </w:sdtContent>
       </w:sdt>
-      <w:permEnd w:id="769398085"/>
       <w:r>
         <w:t xml:space="preserve">   </w:t>
       </w:r>
@@ -5270,7 +5258,6 @@
         <w:t xml:space="preserve">.  </w:t>
       </w:r>
     </w:p>
-    <w:permStart w:id="1019937469" w:edGrp="everyone"/>
     <w:p>
       <w:pPr>
         <w:pStyle w:val="Comment-Grader"/>
@@ -5285,13 +5272,13 @@
           <w15:appearance w15:val="hidden"/>
           <w:text/>
         </w:sdtPr>
+        <w:sdtEndPr/>
         <w:sdtContent>
           <w:r>
             <w:t xml:space="preserve">    </w:t>
           </w:r>
         </w:sdtContent>
       </w:sdt>
-      <w:permEnd w:id="1019937469"/>
       <w:r>
         <w:t xml:space="preserve">    </w:t>
       </w:r>
@@ -5307,7 +5294,6 @@
         <w:t xml:space="preserve">.  </w:t>
       </w:r>
     </w:p>
-    <w:permStart w:id="1299214848" w:edGrp="everyone"/>
     <w:p>
       <w:pPr>
         <w:pStyle w:val="Comment-Grader"/>
@@ -5327,6 +5313,7 @@
           </w:placeholder>
           <w:text/>
         </w:sdtPr>
+        <w:sdtEndPr/>
         <w:sdtContent>
           <w:r>
             <w:rPr>
@@ -5336,7 +5323,6 @@
           </w:r>
         </w:sdtContent>
       </w:sdt>
-      <w:permEnd w:id="1299214848"/>
       <w:r>
         <w:rPr>
           <w:lang w:val="en-US"/>
@@ -5372,7 +5358,6 @@
         <w:rPr>
           <w:rFonts w:cstheme="majorHAnsi"/>
         </w:rPr>
-        <w:lastRenderedPageBreak/>
         <w:t>SUPPLEMENTARY II</w:t>
       </w:r>
       <w:r>
@@ -5524,7 +5509,6 @@
         <w:t xml:space="preserve">.  </w:t>
       </w:r>
     </w:p>
-    <w:permStart w:id="1820658327" w:edGrp="everyone"/>
     <w:p>
       <w:pPr>
         <w:pStyle w:val="Comment-Grader"/>
@@ -5539,13 +5523,13 @@
           <w15:appearance w15:val="hidden"/>
           <w:text/>
         </w:sdtPr>
+        <w:sdtEndPr/>
         <w:sdtContent>
           <w:r>
             <w:t xml:space="preserve">    </w:t>
           </w:r>
         </w:sdtContent>
       </w:sdt>
-      <w:permEnd w:id="1820658327"/>
       <w:r>
         <w:t xml:space="preserve">  </w:t>
       </w:r>
@@ -5575,7 +5559,6 @@
         <w:t xml:space="preserve">.  </w:t>
       </w:r>
     </w:p>
-    <w:permStart w:id="615213737" w:edGrp="everyone"/>
     <w:p>
       <w:pPr>
         <w:pStyle w:val="Comment-Grader"/>
@@ -5589,13 +5572,13 @@
           </w:placeholder>
           <w:text/>
         </w:sdtPr>
+        <w:sdtEndPr/>
         <w:sdtContent>
           <w:r>
             <w:t xml:space="preserve">    </w:t>
           </w:r>
         </w:sdtContent>
       </w:sdt>
-      <w:permEnd w:id="615213737"/>
       <w:r>
         <w:t xml:space="preserve">   </w:t>
       </w:r>
@@ -5611,7 +5594,6 @@
         <w:t xml:space="preserve">.  </w:t>
       </w:r>
     </w:p>
-    <w:permStart w:id="1595304318" w:edGrp="everyone"/>
     <w:p>
       <w:pPr>
         <w:pStyle w:val="Comment-Grader"/>
@@ -5625,13 +5607,13 @@
           </w:placeholder>
           <w:text/>
         </w:sdtPr>
+        <w:sdtEndPr/>
         <w:sdtContent>
           <w:r>
             <w:t xml:space="preserve">    </w:t>
           </w:r>
         </w:sdtContent>
       </w:sdt>
-      <w:permEnd w:id="1595304318"/>
       <w:r>
         <w:t xml:space="preserve">   </w:t>
       </w:r>
@@ -10590,6 +10572,7 @@
     <w:rsid w:val="003936CA"/>
     <w:rsid w:val="003B73DB"/>
     <w:rsid w:val="00443AA0"/>
+    <w:rsid w:val="004954D7"/>
     <w:rsid w:val="004C7734"/>
     <w:rsid w:val="004D7778"/>
     <w:rsid w:val="004D7CA4"/>
@@ -10616,6 +10599,7 @@
     <w:rsid w:val="00D00085"/>
     <w:rsid w:val="00D04804"/>
     <w:rsid w:val="00D72CB9"/>
+    <w:rsid w:val="00DC015C"/>
     <w:rsid w:val="00E25325"/>
     <w:rsid w:val="00E92EF0"/>
     <w:rsid w:val="00E955A7"/>

</xml_diff>